<commit_message>
delete unused node modules
</commit_message>
<xml_diff>
--- a/spacewar_3NMCT.docx
+++ b/spacewar_3NMCT.docx
@@ -1,10 +1,10 @@
 
 <file path=word/document.xml><?xml version="1.0" encoding="utf-8"?>
-<w:document xmlns:wpc="http://schemas.microsoft.com/office/word/2010/wordprocessingCanvas" xmlns:mo="http://schemas.microsoft.com/office/mac/office/2008/main" xmlns:mc="http://schemas.openxmlformats.org/markup-compatibility/2006" xmlns:mv="urn:schemas-microsoft-com:mac:vml" xmlns:o="urn:schemas-microsoft-com:office:office" xmlns:r="http://schemas.openxmlformats.org/officeDocument/2006/relationships" xmlns:m="http://schemas.openxmlformats.org/officeDocument/2006/math" xmlns:v="urn:schemas-microsoft-com:vml" xmlns:wp14="http://schemas.microsoft.com/office/word/2010/wordprocessingDrawing" xmlns:wp="http://schemas.openxmlformats.org/drawingml/2006/wordprocessingDrawing" xmlns:w10="urn:schemas-microsoft-com:office:word" xmlns:w="http://schemas.openxmlformats.org/wordprocessingml/2006/main" xmlns:w14="http://schemas.microsoft.com/office/word/2010/wordml" xmlns:w15="http://schemas.microsoft.com/office/word/2012/wordml" xmlns:wpg="http://schemas.microsoft.com/office/word/2010/wordprocessingGroup" xmlns:wpi="http://schemas.microsoft.com/office/word/2010/wordprocessingInk" xmlns:wne="http://schemas.microsoft.com/office/word/2006/wordml" xmlns:wps="http://schemas.microsoft.com/office/word/2010/wordprocessingShape" mc:Ignorable="w14 w15 wp14">
+<w:document xmlns:wpc="http://schemas.microsoft.com/office/word/2010/wordprocessingCanvas" xmlns:mc="http://schemas.openxmlformats.org/markup-compatibility/2006" xmlns:o="urn:schemas-microsoft-com:office:office" xmlns:r="http://schemas.openxmlformats.org/officeDocument/2006/relationships" xmlns:m="http://schemas.openxmlformats.org/officeDocument/2006/math" xmlns:v="urn:schemas-microsoft-com:vml" xmlns:wp14="http://schemas.microsoft.com/office/word/2010/wordprocessingDrawing" xmlns:wp="http://schemas.openxmlformats.org/drawingml/2006/wordprocessingDrawing" xmlns:w10="urn:schemas-microsoft-com:office:word" xmlns:w="http://schemas.openxmlformats.org/wordprocessingml/2006/main" xmlns:w14="http://schemas.microsoft.com/office/word/2010/wordml" xmlns:w15="http://schemas.microsoft.com/office/word/2012/wordml" xmlns:wpg="http://schemas.microsoft.com/office/word/2010/wordprocessingGroup" xmlns:wpi="http://schemas.microsoft.com/office/word/2010/wordprocessingInk" xmlns:wne="http://schemas.microsoft.com/office/word/2006/wordml" xmlns:wps="http://schemas.microsoft.com/office/word/2010/wordprocessingShape" mc:Ignorable="w14 w15 wp14">
   <w:body>
     <w:p>
       <w:pPr>
-        <w:pStyle w:val="Title"/>
+        <w:pStyle w:val="Titel"/>
         <w:rPr>
           <w:lang w:val="nl-BE"/>
         </w:rPr>
@@ -25,27 +25,27 @@
     <w:p>
       <w:pPr>
         <w:rPr>
-          <w:rStyle w:val="SubtleEmphasis"/>
-          <w:lang w:val="nl-BE"/>
-        </w:rPr>
-      </w:pPr>
-      <w:r>
-        <w:rPr>
-          <w:rStyle w:val="SubtleEmphasis"/>
+          <w:rStyle w:val="Subtielebenadrukking"/>
+          <w:lang w:val="nl-BE"/>
+        </w:rPr>
+      </w:pPr>
+      <w:r>
+        <w:rPr>
+          <w:rStyle w:val="Subtielebenadrukking"/>
           <w:lang w:val="nl-BE"/>
         </w:rPr>
         <w:t>Versie: 0.0.</w:t>
       </w:r>
       <w:r>
         <w:rPr>
-          <w:rStyle w:val="SubtleEmphasis"/>
-          <w:lang w:val="nl-BE"/>
-        </w:rPr>
-        <w:t>1</w:t>
-      </w:r>
-      <w:r>
-        <w:rPr>
-          <w:rStyle w:val="SubtleEmphasis"/>
+          <w:rStyle w:val="Subtielebenadrukking"/>
+          <w:lang w:val="nl-BE"/>
+        </w:rPr>
+        <w:t>2</w:t>
+      </w:r>
+      <w:r>
+        <w:rPr>
+          <w:rStyle w:val="Subtielebenadrukking"/>
           <w:lang w:val="nl-BE"/>
         </w:rPr>
         <w:t xml:space="preserve"> </w:t>
@@ -53,7 +53,7 @@
     </w:p>
     <w:p>
       <w:pPr>
-        <w:pStyle w:val="Subtitle"/>
+        <w:pStyle w:val="Ondertitel"/>
         <w:rPr>
           <w:color w:val="538135" w:themeColor="accent6" w:themeShade="BF"/>
           <w:lang w:val="nl-BE"/>
@@ -90,7 +90,7 @@
     </w:p>
     <w:p>
       <w:pPr>
-        <w:pStyle w:val="Subtitle"/>
+        <w:pStyle w:val="Ondertitel"/>
         <w:rPr>
           <w:color w:val="538135" w:themeColor="accent6" w:themeShade="BF"/>
           <w:lang w:val="nl-BE"/>
@@ -154,7 +154,7 @@
     </w:p>
     <w:p>
       <w:pPr>
-        <w:pStyle w:val="Heading1"/>
+        <w:pStyle w:val="Kop1"/>
       </w:pPr>
       <w:r>
         <w:t xml:space="preserve">Projectteam </w:t>
@@ -178,7 +178,7 @@
     </w:p>
     <w:tbl>
       <w:tblPr>
-        <w:tblStyle w:val="TableGrid"/>
+        <w:tblStyle w:val="Tabelraster"/>
         <w:tblW w:w="0" w:type="auto"/>
         <w:tblLook w:val="04A0" w:firstRow="1" w:lastRow="0" w:firstColumn="1" w:lastColumn="0" w:noHBand="0" w:noVBand="1"/>
       </w:tblPr>
@@ -351,6 +351,12 @@
                 <w:lang w:val="nl-BE"/>
               </w:rPr>
             </w:pPr>
+            <w:r>
+              <w:rPr>
+                <w:lang w:val="nl-BE"/>
+              </w:rPr>
+              <w:t>Backend en Frontend development</w:t>
+            </w:r>
           </w:p>
         </w:tc>
       </w:tr>
@@ -419,6 +425,18 @@
                 <w:lang w:val="nl-BE"/>
               </w:rPr>
             </w:pPr>
+            <w:r>
+              <w:rPr>
+                <w:lang w:val="nl-BE"/>
+              </w:rPr>
+              <w:t>Backend en Frontend development</w:t>
+            </w:r>
+            <w:r>
+              <w:rPr>
+                <w:lang w:val="nl-BE"/>
+              </w:rPr>
+              <w:t xml:space="preserve"> + Designer</w:t>
+            </w:r>
           </w:p>
         </w:tc>
       </w:tr>
@@ -532,7 +550,7 @@
     </w:p>
     <w:p>
       <w:pPr>
-        <w:pStyle w:val="Heading1"/>
+        <w:pStyle w:val="Kop1"/>
         <w:rPr>
           <w:lang w:val="nl-BE"/>
         </w:rPr>
@@ -576,7 +594,7 @@
     </w:p>
     <w:tbl>
       <w:tblPr>
-        <w:tblStyle w:val="TableGrid"/>
+        <w:tblStyle w:val="Tabelraster"/>
         <w:tblW w:w="0" w:type="auto"/>
         <w:tblLook w:val="04A0" w:firstRow="1" w:lastRow="0" w:firstColumn="1" w:lastColumn="0" w:noHBand="0" w:noVBand="1"/>
       </w:tblPr>
@@ -673,157 +691,6 @@
           </w:p>
         </w:tc>
       </w:tr>
-      <w:tr>
-        <w:tc>
-          <w:tcPr>
-            <w:tcW w:w="3256" w:type="dxa"/>
-            <w:shd w:val="clear" w:color="auto" w:fill="D9D9D9" w:themeFill="background1" w:themeFillShade="D9"/>
-          </w:tcPr>
-          <w:p>
-            <w:pPr>
-              <w:rPr>
-                <w:b/>
-                <w:lang w:val="nl-BE"/>
-              </w:rPr>
-            </w:pPr>
-            <w:r>
-              <w:rPr>
-                <w:b/>
-                <w:lang w:val="nl-BE"/>
-              </w:rPr>
-              <w:t xml:space="preserve">LOGIN </w:t>
-            </w:r>
-            <w:r>
-              <w:rPr>
-                <w:lang w:val="nl-BE"/>
-              </w:rPr>
-              <w:t>(indien toepass</w:t>
-            </w:r>
-            <w:r>
-              <w:rPr>
-                <w:lang w:val="nl-BE"/>
-              </w:rPr>
-              <w:t>elijk)</w:t>
-            </w:r>
-          </w:p>
-        </w:tc>
-        <w:tc>
-          <w:tcPr>
-            <w:tcW w:w="6094" w:type="dxa"/>
-          </w:tcPr>
-          <w:p>
-            <w:pPr>
-              <w:rPr>
-                <w:lang w:val="nl-BE"/>
-              </w:rPr>
-            </w:pPr>
-          </w:p>
-        </w:tc>
-      </w:tr>
-      <w:tr>
-        <w:tc>
-          <w:tcPr>
-            <w:tcW w:w="3256" w:type="dxa"/>
-            <w:shd w:val="clear" w:color="auto" w:fill="D9D9D9" w:themeFill="background1" w:themeFillShade="D9"/>
-          </w:tcPr>
-          <w:p>
-            <w:pPr>
-              <w:rPr>
-                <w:b/>
-                <w:lang w:val="nl-BE"/>
-              </w:rPr>
-            </w:pPr>
-            <w:r>
-              <w:rPr>
-                <w:b/>
-                <w:lang w:val="nl-BE"/>
-              </w:rPr>
-              <w:t>ADMIN info</w:t>
-            </w:r>
-          </w:p>
-        </w:tc>
-        <w:tc>
-          <w:tcPr>
-            <w:tcW w:w="6094" w:type="dxa"/>
-          </w:tcPr>
-          <w:p>
-            <w:pPr>
-              <w:rPr>
-                <w:lang w:val="nl-BE"/>
-              </w:rPr>
-            </w:pPr>
-            <w:r>
-              <w:rPr>
-                <w:lang w:val="nl-BE"/>
-              </w:rPr>
-              <w:t>Maak minstens een admin met volgende login:</w:t>
-            </w:r>
-            <w:r>
-              <w:rPr>
-                <w:lang w:val="nl-BE"/>
-              </w:rPr>
-              <w:br/>
-              <w:t>docent@nmct   met pwd  docent1@nmct</w:t>
-            </w:r>
-          </w:p>
-        </w:tc>
-      </w:tr>
-      <w:tr>
-        <w:tc>
-          <w:tcPr>
-            <w:tcW w:w="3256" w:type="dxa"/>
-            <w:shd w:val="clear" w:color="auto" w:fill="D9D9D9" w:themeFill="background1" w:themeFillShade="D9"/>
-          </w:tcPr>
-          <w:p>
-            <w:pPr>
-              <w:rPr>
-                <w:b/>
-                <w:lang w:val="nl-BE"/>
-              </w:rPr>
-            </w:pPr>
-          </w:p>
-        </w:tc>
-        <w:tc>
-          <w:tcPr>
-            <w:tcW w:w="6094" w:type="dxa"/>
-          </w:tcPr>
-          <w:p>
-            <w:pPr>
-              <w:rPr>
-                <w:lang w:val="nl-BE"/>
-              </w:rPr>
-            </w:pPr>
-          </w:p>
-        </w:tc>
-      </w:tr>
-      <w:tr>
-        <w:tc>
-          <w:tcPr>
-            <w:tcW w:w="3256" w:type="dxa"/>
-            <w:shd w:val="clear" w:color="auto" w:fill="D9D9D9" w:themeFill="background1" w:themeFillShade="D9"/>
-          </w:tcPr>
-          <w:p>
-            <w:pPr>
-              <w:rPr>
-                <w:b/>
-                <w:lang w:val="nl-BE"/>
-              </w:rPr>
-            </w:pPr>
-          </w:p>
-        </w:tc>
-        <w:tc>
-          <w:tcPr>
-            <w:tcW w:w="6094" w:type="dxa"/>
-          </w:tcPr>
-          <w:p>
-            <w:pPr>
-              <w:rPr>
-                <w:lang w:val="nl-BE"/>
-              </w:rPr>
-            </w:pPr>
-          </w:p>
-        </w:tc>
-      </w:tr>
     </w:tbl>
     <w:p>
       <w:pPr>
@@ -834,7 +701,7 @@
     </w:p>
     <w:p>
       <w:pPr>
-        <w:pStyle w:val="Heading1"/>
+        <w:pStyle w:val="Kop1"/>
         <w:rPr>
           <w:lang w:val="nl-BE"/>
         </w:rPr>
@@ -901,7 +768,37 @@
         <w:rPr>
           <w:lang w:val="nl-BE"/>
         </w:rPr>
-        <w:t xml:space="preserve">We maken gebruik van lobby’s. Meerdere spelers kunnen in een lobby tegen elkaar spelen. Nadat er genoeg spelers aanwezig zijn start het spel. Iedere speler wordt voorgesteld door een spaceship. De bedoeling is om elkaar neer te schieten. Wie het langst overblijft krijgt de meeste punten. </w:t>
+        <w:t>We maken gebruik van room</w:t>
+      </w:r>
+      <w:r>
+        <w:rPr>
+          <w:lang w:val="nl-BE"/>
+        </w:rPr>
+        <w:t xml:space="preserve">s. Meerdere spelers kunnen in een </w:t>
+      </w:r>
+      <w:r>
+        <w:rPr>
+          <w:lang w:val="nl-BE"/>
+        </w:rPr>
+        <w:t>room</w:t>
+      </w:r>
+      <w:r>
+        <w:rPr>
+          <w:lang w:val="nl-BE"/>
+        </w:rPr>
+        <w:t xml:space="preserve"> tegen elkaar spelen. Nadat er genoeg spelers aanwezig zijn start het spel. Iedere speler wordt voorgesteld door een spaceship. De bedoeling is om elkaar neer te schieten. Wie het langst overblijft </w:t>
+      </w:r>
+      <w:r>
+        <w:rPr>
+          <w:lang w:val="nl-BE"/>
+        </w:rPr>
+        <w:t>wint</w:t>
+      </w:r>
+      <w:r>
+        <w:rPr>
+          <w:lang w:val="nl-BE"/>
+        </w:rPr>
+        <w:t xml:space="preserve">. </w:t>
       </w:r>
     </w:p>
     <w:p>
@@ -914,13 +811,31 @@
         <w:rPr>
           <w:lang w:val="nl-BE"/>
         </w:rPr>
-        <w:t>Gebruikers kunnen als gast aanmelden of via een account</w:t>
-      </w:r>
-      <w:r>
-        <w:rPr>
-          <w:lang w:val="nl-BE"/>
-        </w:rPr>
-        <w:t>. Gameplay van een gast gebruiker wordt niet bijgehouden.</w:t>
+        <w:t xml:space="preserve">Gebruikers </w:t>
+      </w:r>
+      <w:r>
+        <w:rPr>
+          <w:lang w:val="nl-BE"/>
+        </w:rPr>
+        <w:t>geven op hun mobiel toestel de naam van de room</w:t>
+      </w:r>
+      <w:r>
+        <w:rPr>
+          <w:lang w:val="nl-BE"/>
+        </w:rPr>
+        <w:t>.</w:t>
+      </w:r>
+      <w:r>
+        <w:rPr>
+          <w:lang w:val="nl-BE"/>
+        </w:rPr>
+        <w:t xml:space="preserve"> Er worden statistieken bijgehouden van hoeveel spelers er in de room zijn bij het starten van een game in een mongoDB</w:t>
+      </w:r>
+      <w:r>
+        <w:rPr>
+          <w:lang w:val="nl-BE"/>
+        </w:rPr>
+        <w:t>.</w:t>
       </w:r>
     </w:p>
     <w:p>
@@ -933,7 +848,6 @@
         <w:rPr>
           <w:lang w:val="nl-BE"/>
         </w:rPr>
-        <w:lastRenderedPageBreak/>
         <w:t>Wat zijn de drie belangrijkste elementen, die een meerwaarde bieden?</w:t>
       </w:r>
       <w:r>
@@ -945,7 +859,7 @@
     </w:p>
     <w:p>
       <w:pPr>
-        <w:pStyle w:val="ListParagraph"/>
+        <w:pStyle w:val="Lijstalinea"/>
         <w:numPr>
           <w:ilvl w:val="0"/>
           <w:numId w:val="2"/>
@@ -963,7 +877,7 @@
     </w:p>
     <w:p>
       <w:pPr>
-        <w:pStyle w:val="ListParagraph"/>
+        <w:pStyle w:val="Lijstalinea"/>
         <w:numPr>
           <w:ilvl w:val="0"/>
           <w:numId w:val="2"/>
@@ -981,7 +895,7 @@
     </w:p>
     <w:p>
       <w:pPr>
-        <w:pStyle w:val="ListParagraph"/>
+        <w:pStyle w:val="Lijstalinea"/>
         <w:numPr>
           <w:ilvl w:val="0"/>
           <w:numId w:val="2"/>
@@ -994,12 +908,13 @@
         <w:rPr>
           <w:lang w:val="nl-BE"/>
         </w:rPr>
+        <w:lastRenderedPageBreak/>
         <w:t>Gebruikersinfo wordt bijgehouden</w:t>
       </w:r>
     </w:p>
     <w:p>
       <w:pPr>
-        <w:pStyle w:val="Heading1"/>
+        <w:pStyle w:val="Kop1"/>
         <w:rPr>
           <w:lang w:val="nl-BE"/>
         </w:rPr>
@@ -1057,7 +972,7 @@
     </w:p>
     <w:p>
       <w:pPr>
-        <w:pStyle w:val="Heading2"/>
+        <w:pStyle w:val="Kop2"/>
         <w:rPr>
           <w:lang w:val="nl-BE"/>
         </w:rPr>
@@ -1071,7 +986,7 @@
     </w:p>
     <w:tbl>
       <w:tblPr>
-        <w:tblStyle w:val="TableGrid"/>
+        <w:tblStyle w:val="Tabelraster"/>
         <w:tblW w:w="0" w:type="auto"/>
         <w:tblLook w:val="04A0" w:firstRow="1" w:lastRow="0" w:firstColumn="1" w:lastColumn="0" w:noHBand="0" w:noVBand="1"/>
       </w:tblPr>
@@ -1154,56 +1069,6 @@
               <w:rPr>
                 <w:lang w:val="nl-BE"/>
               </w:rPr>
-              <w:t>Gyro.js</w:t>
-            </w:r>
-          </w:p>
-        </w:tc>
-        <w:tc>
-          <w:tcPr>
-            <w:tcW w:w="3686" w:type="dxa"/>
-          </w:tcPr>
-          <w:p>
-            <w:pPr>
-              <w:rPr>
-                <w:lang w:val="nl-BE"/>
-              </w:rPr>
-            </w:pPr>
-            <w:r>
-              <w:rPr>
-                <w:lang w:val="nl-BE"/>
-              </w:rPr>
-              <w:t>Om de waarden van de gyroscoop uit te lezen</w:t>
-            </w:r>
-          </w:p>
-        </w:tc>
-        <w:tc>
-          <w:tcPr>
-            <w:tcW w:w="3117" w:type="dxa"/>
-          </w:tcPr>
-          <w:p>
-            <w:pPr>
-              <w:rPr>
-                <w:lang w:val="nl-BE"/>
-              </w:rPr>
-            </w:pPr>
-          </w:p>
-        </w:tc>
-      </w:tr>
-      <w:tr>
-        <w:tc>
-          <w:tcPr>
-            <w:tcW w:w="2547" w:type="dxa"/>
-          </w:tcPr>
-          <w:p>
-            <w:pPr>
-              <w:rPr>
-                <w:lang w:val="nl-BE"/>
-              </w:rPr>
-            </w:pPr>
-            <w:r>
-              <w:rPr>
-                <w:lang w:val="nl-BE"/>
-              </w:rPr>
               <w:t>Gulp</w:t>
             </w:r>
           </w:p>
@@ -1356,6 +1221,12 @@
                 <w:lang w:val="nl-BE"/>
               </w:rPr>
             </w:pPr>
+            <w:r>
+              <w:rPr>
+                <w:lang w:val="nl-BE"/>
+              </w:rPr>
+              <w:t>AngularJS</w:t>
+            </w:r>
           </w:p>
         </w:tc>
         <w:tc>
@@ -1368,6 +1239,12 @@
                 <w:lang w:val="nl-BE"/>
               </w:rPr>
             </w:pPr>
+            <w:r>
+              <w:rPr>
+                <w:lang w:val="nl-BE"/>
+              </w:rPr>
+              <w:t>Om de javascript gestructureerd op te maken</w:t>
+            </w:r>
           </w:p>
         </w:tc>
         <w:tc>
@@ -1406,7 +1283,7 @@
     </w:p>
     <w:p>
       <w:pPr>
-        <w:pStyle w:val="Heading2"/>
+        <w:pStyle w:val="Kop2"/>
         <w:rPr>
           <w:lang w:val="nl-BE"/>
         </w:rPr>
@@ -1420,7 +1297,7 @@
     </w:p>
     <w:tbl>
       <w:tblPr>
-        <w:tblStyle w:val="TableGrid"/>
+        <w:tblStyle w:val="Tabelraster"/>
         <w:tblW w:w="0" w:type="auto"/>
         <w:tblLook w:val="04A0" w:firstRow="1" w:lastRow="0" w:firstColumn="1" w:lastColumn="0" w:noHBand="0" w:noVBand="1"/>
       </w:tblPr>
@@ -1621,8 +1498,166 @@
               <w:rPr>
                 <w:lang w:val="nl-BE"/>
               </w:rPr>
-              <w:t>Om alle data bij te houden</w:t>
-            </w:r>
+              <w:t xml:space="preserve">Om </w:t>
+            </w:r>
+            <w:r>
+              <w:rPr>
+                <w:lang w:val="nl-BE"/>
+              </w:rPr>
+              <w:t>statistieken</w:t>
+            </w:r>
+            <w:r>
+              <w:rPr>
+                <w:lang w:val="nl-BE"/>
+              </w:rPr>
+              <w:t xml:space="preserve"> bij te houden</w:t>
+            </w:r>
+          </w:p>
+        </w:tc>
+        <w:tc>
+          <w:tcPr>
+            <w:tcW w:w="3117" w:type="dxa"/>
+          </w:tcPr>
+          <w:p>
+            <w:pPr>
+              <w:rPr>
+                <w:lang w:val="nl-BE"/>
+              </w:rPr>
+            </w:pPr>
+          </w:p>
+        </w:tc>
+      </w:tr>
+      <w:tr>
+        <w:tc>
+          <w:tcPr>
+            <w:tcW w:w="2547" w:type="dxa"/>
+          </w:tcPr>
+          <w:p>
+            <w:pPr>
+              <w:rPr>
+                <w:lang w:val="nl-BE"/>
+              </w:rPr>
+            </w:pPr>
+            <w:r>
+              <w:rPr>
+                <w:lang w:val="nl-BE"/>
+              </w:rPr>
+              <w:t>Gulp</w:t>
+            </w:r>
+          </w:p>
+        </w:tc>
+        <w:tc>
+          <w:tcPr>
+            <w:tcW w:w="3686" w:type="dxa"/>
+          </w:tcPr>
+          <w:p>
+            <w:pPr>
+              <w:rPr>
+                <w:lang w:val="nl-BE"/>
+              </w:rPr>
+            </w:pPr>
+            <w:r>
+              <w:rPr>
+                <w:lang w:val="nl-BE"/>
+              </w:rPr>
+              <w:t>Om een watch te plaatsen voor mocha tests</w:t>
+            </w:r>
+          </w:p>
+        </w:tc>
+        <w:tc>
+          <w:tcPr>
+            <w:tcW w:w="3117" w:type="dxa"/>
+          </w:tcPr>
+          <w:p>
+            <w:pPr>
+              <w:rPr>
+                <w:lang w:val="nl-BE"/>
+              </w:rPr>
+            </w:pPr>
+          </w:p>
+        </w:tc>
+      </w:tr>
+      <w:tr>
+        <w:tc>
+          <w:tcPr>
+            <w:tcW w:w="2547" w:type="dxa"/>
+          </w:tcPr>
+          <w:p>
+            <w:pPr>
+              <w:rPr>
+                <w:lang w:val="nl-BE"/>
+              </w:rPr>
+            </w:pPr>
+            <w:r>
+              <w:rPr>
+                <w:lang w:val="nl-BE"/>
+              </w:rPr>
+              <w:t>Mocha</w:t>
+            </w:r>
+          </w:p>
+        </w:tc>
+        <w:tc>
+          <w:tcPr>
+            <w:tcW w:w="3686" w:type="dxa"/>
+          </w:tcPr>
+          <w:p>
+            <w:pPr>
+              <w:rPr>
+                <w:lang w:val="nl-BE"/>
+              </w:rPr>
+            </w:pPr>
+            <w:r>
+              <w:rPr>
+                <w:lang w:val="nl-BE"/>
+              </w:rPr>
+              <w:t>Om tests te schrijven</w:t>
+            </w:r>
+          </w:p>
+        </w:tc>
+        <w:tc>
+          <w:tcPr>
+            <w:tcW w:w="3117" w:type="dxa"/>
+          </w:tcPr>
+          <w:p>
+            <w:pPr>
+              <w:rPr>
+                <w:lang w:val="nl-BE"/>
+              </w:rPr>
+            </w:pPr>
+          </w:p>
+        </w:tc>
+      </w:tr>
+      <w:tr>
+        <w:tc>
+          <w:tcPr>
+            <w:tcW w:w="2547" w:type="dxa"/>
+          </w:tcPr>
+          <w:p>
+            <w:pPr>
+              <w:rPr>
+                <w:lang w:val="nl-BE"/>
+              </w:rPr>
+            </w:pPr>
+            <w:r>
+              <w:rPr>
+                <w:lang w:val="nl-BE"/>
+              </w:rPr>
+              <w:t>Express</w:t>
+            </w:r>
+            <w:bookmarkStart w:id="0" w:name="_GoBack"/>
+            <w:bookmarkEnd w:id="0"/>
+          </w:p>
+        </w:tc>
+        <w:tc>
+          <w:tcPr>
+            <w:tcW w:w="3686" w:type="dxa"/>
+          </w:tcPr>
+          <w:p>
+            <w:pPr>
+              <w:rPr>
+                <w:lang w:val="nl-BE"/>
+              </w:rPr>
+            </w:pPr>
           </w:p>
         </w:tc>
         <w:tc>
@@ -1661,7 +1696,7 @@
     </w:p>
     <w:p>
       <w:pPr>
-        <w:pStyle w:val="Heading1"/>
+        <w:pStyle w:val="Kop1"/>
         <w:rPr>
           <w:lang w:val="nl-BE"/>
         </w:rPr>
@@ -1682,7 +1717,7 @@
     </w:p>
     <w:tbl>
       <w:tblPr>
-        <w:tblStyle w:val="GridTable4-Accent1"/>
+        <w:tblStyle w:val="Rastertabel4-Accent1"/>
         <w:tblW w:w="0" w:type="auto"/>
         <w:tblLook w:val="04A0" w:firstRow="1" w:lastRow="0" w:firstColumn="1" w:lastColumn="0" w:noHBand="0" w:noVBand="1"/>
       </w:tblPr>
@@ -1914,13 +1949,7 @@
               <w:rPr>
                 <w:lang w:val="nl-BE"/>
               </w:rPr>
-              <w:t>Gyroscoop onderzoeken + gegevens doorsturen</w:t>
-            </w:r>
-            <w:r>
-              <w:rPr>
-                <w:lang w:val="nl-BE"/>
-              </w:rPr>
-              <w:t xml:space="preserve"> </w:t>
+              <w:t xml:space="preserve">Gyroscoop onderzoeken + gegevens doorsturen </w:t>
             </w:r>
           </w:p>
         </w:tc>
@@ -1984,7 +2013,6 @@
               <w:rPr>
                 <w:lang w:val="nl-BE"/>
               </w:rPr>
-              <w:lastRenderedPageBreak/>
               <w:t>Week 6</w:t>
             </w:r>
           </w:p>
@@ -2028,6 +2056,7 @@
               <w:rPr>
                 <w:lang w:val="nl-BE"/>
               </w:rPr>
+              <w:lastRenderedPageBreak/>
               <w:t>Week 7</w:t>
             </w:r>
           </w:p>
@@ -2102,7 +2131,7 @@
     </w:p>
     <w:p>
       <w:pPr>
-        <w:pStyle w:val="Heading1"/>
+        <w:pStyle w:val="Kop1"/>
         <w:rPr>
           <w:lang w:val="nl-BE"/>
         </w:rPr>
@@ -2129,7 +2158,7 @@
     </w:p>
     <w:p>
       <w:pPr>
-        <w:pStyle w:val="Heading1"/>
+        <w:pStyle w:val="Kop1"/>
         <w:rPr>
           <w:lang w:val="nl-BE"/>
         </w:rPr>
@@ -2156,7 +2185,7 @@
     </w:p>
     <w:p>
       <w:pPr>
-        <w:pStyle w:val="Heading1"/>
+        <w:pStyle w:val="Kop1"/>
         <w:rPr>
           <w:lang w:val="nl-BE"/>
         </w:rPr>
@@ -2186,7 +2215,7 @@
 </file>
 
 <file path=word/endnotes.xml><?xml version="1.0" encoding="utf-8"?>
-<w:endnotes xmlns:wpc="http://schemas.microsoft.com/office/word/2010/wordprocessingCanvas" xmlns:mo="http://schemas.microsoft.com/office/mac/office/2008/main" xmlns:mc="http://schemas.openxmlformats.org/markup-compatibility/2006" xmlns:mv="urn:schemas-microsoft-com:mac:vml" xmlns:o="urn:schemas-microsoft-com:office:office" xmlns:r="http://schemas.openxmlformats.org/officeDocument/2006/relationships" xmlns:m="http://schemas.openxmlformats.org/officeDocument/2006/math" xmlns:v="urn:schemas-microsoft-com:vml" xmlns:wp14="http://schemas.microsoft.com/office/word/2010/wordprocessingDrawing" xmlns:wp="http://schemas.openxmlformats.org/drawingml/2006/wordprocessingDrawing" xmlns:w10="urn:schemas-microsoft-com:office:word" xmlns:w="http://schemas.openxmlformats.org/wordprocessingml/2006/main" xmlns:w14="http://schemas.microsoft.com/office/word/2010/wordml" xmlns:w15="http://schemas.microsoft.com/office/word/2012/wordml" xmlns:wpg="http://schemas.microsoft.com/office/word/2010/wordprocessingGroup" xmlns:wpi="http://schemas.microsoft.com/office/word/2010/wordprocessingInk" xmlns:wne="http://schemas.microsoft.com/office/word/2006/wordml" xmlns:wps="http://schemas.microsoft.com/office/word/2010/wordprocessingShape" mc:Ignorable="w14 w15 wp14">
+<w:endnotes xmlns:wpc="http://schemas.microsoft.com/office/word/2010/wordprocessingCanvas" xmlns:mc="http://schemas.openxmlformats.org/markup-compatibility/2006" xmlns:o="urn:schemas-microsoft-com:office:office" xmlns:r="http://schemas.openxmlformats.org/officeDocument/2006/relationships" xmlns:m="http://schemas.openxmlformats.org/officeDocument/2006/math" xmlns:v="urn:schemas-microsoft-com:vml" xmlns:wp14="http://schemas.microsoft.com/office/word/2010/wordprocessingDrawing" xmlns:wp="http://schemas.openxmlformats.org/drawingml/2006/wordprocessingDrawing" xmlns:w10="urn:schemas-microsoft-com:office:word" xmlns:w="http://schemas.openxmlformats.org/wordprocessingml/2006/main" xmlns:w14="http://schemas.microsoft.com/office/word/2010/wordml" xmlns:w15="http://schemas.microsoft.com/office/word/2012/wordml" xmlns:wpg="http://schemas.microsoft.com/office/word/2010/wordprocessingGroup" xmlns:wpi="http://schemas.microsoft.com/office/word/2010/wordprocessingInk" xmlns:wne="http://schemas.microsoft.com/office/word/2006/wordml" xmlns:wps="http://schemas.microsoft.com/office/word/2010/wordprocessingShape" mc:Ignorable="w14 w15 wp14">
   <w:endnote w:type="separator" w:id="-1">
     <w:p>
       <w:pPr>
@@ -2211,24 +2240,25 @@
 </file>
 
 <file path=word/footer1.xml><?xml version="1.0" encoding="utf-8"?>
-<w:ftr xmlns:wpc="http://schemas.microsoft.com/office/word/2010/wordprocessingCanvas" xmlns:mo="http://schemas.microsoft.com/office/mac/office/2008/main" xmlns:mc="http://schemas.openxmlformats.org/markup-compatibility/2006" xmlns:mv="urn:schemas-microsoft-com:mac:vml" xmlns:o="urn:schemas-microsoft-com:office:office" xmlns:r="http://schemas.openxmlformats.org/officeDocument/2006/relationships" xmlns:m="http://schemas.openxmlformats.org/officeDocument/2006/math" xmlns:v="urn:schemas-microsoft-com:vml" xmlns:wp14="http://schemas.microsoft.com/office/word/2010/wordprocessingDrawing" xmlns:wp="http://schemas.openxmlformats.org/drawingml/2006/wordprocessingDrawing" xmlns:w10="urn:schemas-microsoft-com:office:word" xmlns:w="http://schemas.openxmlformats.org/wordprocessingml/2006/main" xmlns:w14="http://schemas.microsoft.com/office/word/2010/wordml" xmlns:w15="http://schemas.microsoft.com/office/word/2012/wordml" xmlns:wpg="http://schemas.microsoft.com/office/word/2010/wordprocessingGroup" xmlns:wpi="http://schemas.microsoft.com/office/word/2010/wordprocessingInk" xmlns:wne="http://schemas.microsoft.com/office/word/2006/wordml" xmlns:wps="http://schemas.microsoft.com/office/word/2010/wordprocessingShape" mc:Ignorable="w14 w15 wp14">
+<w:ftr xmlns:wpc="http://schemas.microsoft.com/office/word/2010/wordprocessingCanvas" xmlns:mc="http://schemas.openxmlformats.org/markup-compatibility/2006" xmlns:o="urn:schemas-microsoft-com:office:office" xmlns:r="http://schemas.openxmlformats.org/officeDocument/2006/relationships" xmlns:m="http://schemas.openxmlformats.org/officeDocument/2006/math" xmlns:v="urn:schemas-microsoft-com:vml" xmlns:wp14="http://schemas.microsoft.com/office/word/2010/wordprocessingDrawing" xmlns:wp="http://schemas.openxmlformats.org/drawingml/2006/wordprocessingDrawing" xmlns:w10="urn:schemas-microsoft-com:office:word" xmlns:w="http://schemas.openxmlformats.org/wordprocessingml/2006/main" xmlns:w14="http://schemas.microsoft.com/office/word/2010/wordml" xmlns:w15="http://schemas.microsoft.com/office/word/2012/wordml" xmlns:wpg="http://schemas.microsoft.com/office/word/2010/wordprocessingGroup" xmlns:wpi="http://schemas.microsoft.com/office/word/2010/wordprocessingInk" xmlns:wne="http://schemas.microsoft.com/office/word/2006/wordml" xmlns:wps="http://schemas.microsoft.com/office/word/2010/wordprocessingShape" mc:Ignorable="w14 w15 wp14">
   <w:p>
     <w:pPr>
-      <w:pStyle w:val="Footer"/>
+      <w:pStyle w:val="Voettekst"/>
     </w:pPr>
   </w:p>
 </w:ftr>
 </file>
 
 <file path=word/footer2.xml><?xml version="1.0" encoding="utf-8"?>
-<w:ftr xmlns:wpc="http://schemas.microsoft.com/office/word/2010/wordprocessingCanvas" xmlns:mo="http://schemas.microsoft.com/office/mac/office/2008/main" xmlns:mc="http://schemas.openxmlformats.org/markup-compatibility/2006" xmlns:mv="urn:schemas-microsoft-com:mac:vml" xmlns:o="urn:schemas-microsoft-com:office:office" xmlns:r="http://schemas.openxmlformats.org/officeDocument/2006/relationships" xmlns:m="http://schemas.openxmlformats.org/officeDocument/2006/math" xmlns:v="urn:schemas-microsoft-com:vml" xmlns:wp14="http://schemas.microsoft.com/office/word/2010/wordprocessingDrawing" xmlns:wp="http://schemas.openxmlformats.org/drawingml/2006/wordprocessingDrawing" xmlns:w10="urn:schemas-microsoft-com:office:word" xmlns:w="http://schemas.openxmlformats.org/wordprocessingml/2006/main" xmlns:w14="http://schemas.microsoft.com/office/word/2010/wordml" xmlns:w15="http://schemas.microsoft.com/office/word/2012/wordml" xmlns:wpg="http://schemas.microsoft.com/office/word/2010/wordprocessingGroup" xmlns:wpi="http://schemas.microsoft.com/office/word/2010/wordprocessingInk" xmlns:wne="http://schemas.microsoft.com/office/word/2006/wordml" xmlns:wps="http://schemas.microsoft.com/office/word/2010/wordprocessingShape" mc:Ignorable="w14 w15 wp14">
+<w:ftr xmlns:wpc="http://schemas.microsoft.com/office/word/2010/wordprocessingCanvas" xmlns:mc="http://schemas.openxmlformats.org/markup-compatibility/2006" xmlns:o="urn:schemas-microsoft-com:office:office" xmlns:r="http://schemas.openxmlformats.org/officeDocument/2006/relationships" xmlns:m="http://schemas.openxmlformats.org/officeDocument/2006/math" xmlns:v="urn:schemas-microsoft-com:vml" xmlns:wp14="http://schemas.microsoft.com/office/word/2010/wordprocessingDrawing" xmlns:wp="http://schemas.openxmlformats.org/drawingml/2006/wordprocessingDrawing" xmlns:w10="urn:schemas-microsoft-com:office:word" xmlns:w="http://schemas.openxmlformats.org/wordprocessingml/2006/main" xmlns:w14="http://schemas.microsoft.com/office/word/2010/wordml" xmlns:w15="http://schemas.microsoft.com/office/word/2012/wordml" xmlns:wpg="http://schemas.microsoft.com/office/word/2010/wordprocessingGroup" xmlns:wpi="http://schemas.microsoft.com/office/word/2010/wordprocessingInk" xmlns:wne="http://schemas.microsoft.com/office/word/2006/wordml" xmlns:wps="http://schemas.microsoft.com/office/word/2010/wordprocessingShape" mc:Ignorable="w14 w15 wp14">
   <w:p>
     <w:pPr>
-      <w:pStyle w:val="Footer"/>
+      <w:pStyle w:val="Voettekst"/>
     </w:pPr>
     <w:r>
       <w:rPr>
         <w:noProof/>
+        <w:lang w:val="nl-BE" w:eastAsia="nl-BE"/>
       </w:rPr>
       <mc:AlternateContent>
         <mc:Choice Requires="wps">
@@ -2280,7 +2310,7 @@
             </wp:anchor>
           </w:drawing>
         </mc:Choice>
-        <mc:Fallback>
+        <mc:Fallback xmlns:mv="urn:schemas-microsoft-com:mac:vml" xmlns:mo="http://schemas.microsoft.com/office/mac/office/2008/main">
           <w:pict>
             <v:line w14:anchorId="2D35F79D" id="Straight Connector 1" o:spid="_x0000_s1026" style="position:absolute;z-index:251659264;visibility:visible;mso-wrap-style:square;mso-wrap-distance-left:9pt;mso-wrap-distance-top:0;mso-wrap-distance-right:9pt;mso-wrap-distance-bottom:0;mso-position-horizontal:absolute;mso-position-horizontal-relative:text;mso-position-vertical:absolute;mso-position-vertical-relative:text" from="-2pt,-12.05pt" to="477pt,-12.05pt" o:gfxdata="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" strokecolor="#5b9bd5 [3204]" strokeweight=".5pt">
               <v:stroke joinstyle="miter"/>
@@ -2289,22 +2319,33 @@
         </mc:Fallback>
       </mc:AlternateContent>
     </w:r>
-    <w:fldSimple w:instr=" FILENAME   \* MERGEFORMAT ">
-      <w:r>
-        <w:rPr>
-          <w:noProof/>
-        </w:rPr>
-        <w:t>Spacewar_</w:t>
-      </w:r>
-      <w:bookmarkStart w:id="0" w:name="_GoBack"/>
-      <w:bookmarkEnd w:id="0"/>
-      <w:r>
-        <w:rPr>
-          <w:noProof/>
-        </w:rPr>
-        <w:t>3NMCT.docx</w:t>
-      </w:r>
-    </w:fldSimple>
+    <w:r>
+      <w:fldChar w:fldCharType="begin"/>
+    </w:r>
+    <w:r>
+      <w:instrText xml:space="preserve"> FILENAME   \* MERGEFORMAT </w:instrText>
+    </w:r>
+    <w:r>
+      <w:fldChar w:fldCharType="separate"/>
+    </w:r>
+    <w:r>
+      <w:rPr>
+        <w:noProof/>
+      </w:rPr>
+      <w:t>Spacewar_</w:t>
+    </w:r>
+    <w:r>
+      <w:rPr>
+        <w:noProof/>
+      </w:rPr>
+      <w:t>3NMCT.docx</w:t>
+    </w:r>
+    <w:r>
+      <w:rPr>
+        <w:noProof/>
+      </w:rPr>
+      <w:fldChar w:fldCharType="end"/>
+    </w:r>
     <w:r>
       <w:ptab w:relativeTo="margin" w:alignment="center" w:leader="none"/>
     </w:r>
@@ -2338,14 +2379,27 @@
     <w:r>
       <w:t xml:space="preserve"> / </w:t>
     </w:r>
-    <w:fldSimple w:instr=" NUMPAGES   \* MERGEFORMAT ">
-      <w:r>
-        <w:rPr>
-          <w:noProof/>
-        </w:rPr>
-        <w:t>3</w:t>
-      </w:r>
-    </w:fldSimple>
+    <w:r>
+      <w:fldChar w:fldCharType="begin"/>
+    </w:r>
+    <w:r>
+      <w:instrText xml:space="preserve"> NUMPAGES   \* MERGEFORMAT </w:instrText>
+    </w:r>
+    <w:r>
+      <w:fldChar w:fldCharType="separate"/>
+    </w:r>
+    <w:r>
+      <w:rPr>
+        <w:noProof/>
+      </w:rPr>
+      <w:t>3</w:t>
+    </w:r>
+    <w:r>
+      <w:rPr>
+        <w:noProof/>
+      </w:rPr>
+      <w:fldChar w:fldCharType="end"/>
+    </w:r>
     <w:r>
       <w:t xml:space="preserve"> </w:t>
     </w:r>
@@ -2354,17 +2408,17 @@
 </file>
 
 <file path=word/footer3.xml><?xml version="1.0" encoding="utf-8"?>
-<w:ftr xmlns:wpc="http://schemas.microsoft.com/office/word/2010/wordprocessingCanvas" xmlns:mo="http://schemas.microsoft.com/office/mac/office/2008/main" xmlns:mc="http://schemas.openxmlformats.org/markup-compatibility/2006" xmlns:mv="urn:schemas-microsoft-com:mac:vml" xmlns:o="urn:schemas-microsoft-com:office:office" xmlns:r="http://schemas.openxmlformats.org/officeDocument/2006/relationships" xmlns:m="http://schemas.openxmlformats.org/officeDocument/2006/math" xmlns:v="urn:schemas-microsoft-com:vml" xmlns:wp14="http://schemas.microsoft.com/office/word/2010/wordprocessingDrawing" xmlns:wp="http://schemas.openxmlformats.org/drawingml/2006/wordprocessingDrawing" xmlns:w10="urn:schemas-microsoft-com:office:word" xmlns:w="http://schemas.openxmlformats.org/wordprocessingml/2006/main" xmlns:w14="http://schemas.microsoft.com/office/word/2010/wordml" xmlns:w15="http://schemas.microsoft.com/office/word/2012/wordml" xmlns:wpg="http://schemas.microsoft.com/office/word/2010/wordprocessingGroup" xmlns:wpi="http://schemas.microsoft.com/office/word/2010/wordprocessingInk" xmlns:wne="http://schemas.microsoft.com/office/word/2006/wordml" xmlns:wps="http://schemas.microsoft.com/office/word/2010/wordprocessingShape" mc:Ignorable="w14 w15 wp14">
+<w:ftr xmlns:wpc="http://schemas.microsoft.com/office/word/2010/wordprocessingCanvas" xmlns:mc="http://schemas.openxmlformats.org/markup-compatibility/2006" xmlns:o="urn:schemas-microsoft-com:office:office" xmlns:r="http://schemas.openxmlformats.org/officeDocument/2006/relationships" xmlns:m="http://schemas.openxmlformats.org/officeDocument/2006/math" xmlns:v="urn:schemas-microsoft-com:vml" xmlns:wp14="http://schemas.microsoft.com/office/word/2010/wordprocessingDrawing" xmlns:wp="http://schemas.openxmlformats.org/drawingml/2006/wordprocessingDrawing" xmlns:w10="urn:schemas-microsoft-com:office:word" xmlns:w="http://schemas.openxmlformats.org/wordprocessingml/2006/main" xmlns:w14="http://schemas.microsoft.com/office/word/2010/wordml" xmlns:w15="http://schemas.microsoft.com/office/word/2012/wordml" xmlns:wpg="http://schemas.microsoft.com/office/word/2010/wordprocessingGroup" xmlns:wpi="http://schemas.microsoft.com/office/word/2010/wordprocessingInk" xmlns:wne="http://schemas.microsoft.com/office/word/2006/wordml" xmlns:wps="http://schemas.microsoft.com/office/word/2010/wordprocessingShape" mc:Ignorable="w14 w15 wp14">
   <w:p>
     <w:pPr>
-      <w:pStyle w:val="Footer"/>
+      <w:pStyle w:val="Voettekst"/>
     </w:pPr>
   </w:p>
 </w:ftr>
 </file>
 
 <file path=word/footnotes.xml><?xml version="1.0" encoding="utf-8"?>
-<w:footnotes xmlns:wpc="http://schemas.microsoft.com/office/word/2010/wordprocessingCanvas" xmlns:mo="http://schemas.microsoft.com/office/mac/office/2008/main" xmlns:mc="http://schemas.openxmlformats.org/markup-compatibility/2006" xmlns:mv="urn:schemas-microsoft-com:mac:vml" xmlns:o="urn:schemas-microsoft-com:office:office" xmlns:r="http://schemas.openxmlformats.org/officeDocument/2006/relationships" xmlns:m="http://schemas.openxmlformats.org/officeDocument/2006/math" xmlns:v="urn:schemas-microsoft-com:vml" xmlns:wp14="http://schemas.microsoft.com/office/word/2010/wordprocessingDrawing" xmlns:wp="http://schemas.openxmlformats.org/drawingml/2006/wordprocessingDrawing" xmlns:w10="urn:schemas-microsoft-com:office:word" xmlns:w="http://schemas.openxmlformats.org/wordprocessingml/2006/main" xmlns:w14="http://schemas.microsoft.com/office/word/2010/wordml" xmlns:w15="http://schemas.microsoft.com/office/word/2012/wordml" xmlns:wpg="http://schemas.microsoft.com/office/word/2010/wordprocessingGroup" xmlns:wpi="http://schemas.microsoft.com/office/word/2010/wordprocessingInk" xmlns:wne="http://schemas.microsoft.com/office/word/2006/wordml" xmlns:wps="http://schemas.microsoft.com/office/word/2010/wordprocessingShape" mc:Ignorable="w14 w15 wp14">
+<w:footnotes xmlns:wpc="http://schemas.microsoft.com/office/word/2010/wordprocessingCanvas" xmlns:mc="http://schemas.openxmlformats.org/markup-compatibility/2006" xmlns:o="urn:schemas-microsoft-com:office:office" xmlns:r="http://schemas.openxmlformats.org/officeDocument/2006/relationships" xmlns:m="http://schemas.openxmlformats.org/officeDocument/2006/math" xmlns:v="urn:schemas-microsoft-com:vml" xmlns:wp14="http://schemas.microsoft.com/office/word/2010/wordprocessingDrawing" xmlns:wp="http://schemas.openxmlformats.org/drawingml/2006/wordprocessingDrawing" xmlns:w10="urn:schemas-microsoft-com:office:word" xmlns:w="http://schemas.openxmlformats.org/wordprocessingml/2006/main" xmlns:w14="http://schemas.microsoft.com/office/word/2010/wordml" xmlns:w15="http://schemas.microsoft.com/office/word/2012/wordml" xmlns:wpg="http://schemas.microsoft.com/office/word/2010/wordprocessingGroup" xmlns:wpi="http://schemas.microsoft.com/office/word/2010/wordprocessingInk" xmlns:wne="http://schemas.microsoft.com/office/word/2006/wordml" xmlns:wps="http://schemas.microsoft.com/office/word/2010/wordprocessingShape" mc:Ignorable="w14 w15 wp14">
   <w:footnote w:type="separator" w:id="-1">
     <w:p>
       <w:pPr>
@@ -2389,20 +2443,20 @@
 </file>
 
 <file path=word/header1.xml><?xml version="1.0" encoding="utf-8"?>
-<w:hdr xmlns:wpc="http://schemas.microsoft.com/office/word/2010/wordprocessingCanvas" xmlns:mo="http://schemas.microsoft.com/office/mac/office/2008/main" xmlns:mc="http://schemas.openxmlformats.org/markup-compatibility/2006" xmlns:mv="urn:schemas-microsoft-com:mac:vml" xmlns:o="urn:schemas-microsoft-com:office:office" xmlns:r="http://schemas.openxmlformats.org/officeDocument/2006/relationships" xmlns:m="http://schemas.openxmlformats.org/officeDocument/2006/math" xmlns:v="urn:schemas-microsoft-com:vml" xmlns:wp14="http://schemas.microsoft.com/office/word/2010/wordprocessingDrawing" xmlns:wp="http://schemas.openxmlformats.org/drawingml/2006/wordprocessingDrawing" xmlns:w10="urn:schemas-microsoft-com:office:word" xmlns:w="http://schemas.openxmlformats.org/wordprocessingml/2006/main" xmlns:w14="http://schemas.microsoft.com/office/word/2010/wordml" xmlns:w15="http://schemas.microsoft.com/office/word/2012/wordml" xmlns:wpg="http://schemas.microsoft.com/office/word/2010/wordprocessingGroup" xmlns:wpi="http://schemas.microsoft.com/office/word/2010/wordprocessingInk" xmlns:wne="http://schemas.microsoft.com/office/word/2006/wordml" xmlns:wps="http://schemas.microsoft.com/office/word/2010/wordprocessingShape" mc:Ignorable="w14 w15 wp14">
+<w:hdr xmlns:wpc="http://schemas.microsoft.com/office/word/2010/wordprocessingCanvas" xmlns:mc="http://schemas.openxmlformats.org/markup-compatibility/2006" xmlns:o="urn:schemas-microsoft-com:office:office" xmlns:r="http://schemas.openxmlformats.org/officeDocument/2006/relationships" xmlns:m="http://schemas.openxmlformats.org/officeDocument/2006/math" xmlns:v="urn:schemas-microsoft-com:vml" xmlns:wp14="http://schemas.microsoft.com/office/word/2010/wordprocessingDrawing" xmlns:wp="http://schemas.openxmlformats.org/drawingml/2006/wordprocessingDrawing" xmlns:w10="urn:schemas-microsoft-com:office:word" xmlns:w="http://schemas.openxmlformats.org/wordprocessingml/2006/main" xmlns:w14="http://schemas.microsoft.com/office/word/2010/wordml" xmlns:w15="http://schemas.microsoft.com/office/word/2012/wordml" xmlns:wpg="http://schemas.microsoft.com/office/word/2010/wordprocessingGroup" xmlns:wpi="http://schemas.microsoft.com/office/word/2010/wordprocessingInk" xmlns:wne="http://schemas.microsoft.com/office/word/2006/wordml" xmlns:wps="http://schemas.microsoft.com/office/word/2010/wordprocessingShape" mc:Ignorable="w14 w15 wp14">
   <w:p>
     <w:pPr>
-      <w:pStyle w:val="Header"/>
+      <w:pStyle w:val="Koptekst"/>
     </w:pPr>
   </w:p>
 </w:hdr>
 </file>
 
 <file path=word/header2.xml><?xml version="1.0" encoding="utf-8"?>
-<w:hdr xmlns:wpc="http://schemas.microsoft.com/office/word/2010/wordprocessingCanvas" xmlns:mo="http://schemas.microsoft.com/office/mac/office/2008/main" xmlns:mc="http://schemas.openxmlformats.org/markup-compatibility/2006" xmlns:mv="urn:schemas-microsoft-com:mac:vml" xmlns:o="urn:schemas-microsoft-com:office:office" xmlns:r="http://schemas.openxmlformats.org/officeDocument/2006/relationships" xmlns:m="http://schemas.openxmlformats.org/officeDocument/2006/math" xmlns:v="urn:schemas-microsoft-com:vml" xmlns:wp14="http://schemas.microsoft.com/office/word/2010/wordprocessingDrawing" xmlns:wp="http://schemas.openxmlformats.org/drawingml/2006/wordprocessingDrawing" xmlns:w10="urn:schemas-microsoft-com:office:word" xmlns:w="http://schemas.openxmlformats.org/wordprocessingml/2006/main" xmlns:w14="http://schemas.microsoft.com/office/word/2010/wordml" xmlns:w15="http://schemas.microsoft.com/office/word/2012/wordml" xmlns:wpg="http://schemas.microsoft.com/office/word/2010/wordprocessingGroup" xmlns:wpi="http://schemas.microsoft.com/office/word/2010/wordprocessingInk" xmlns:wne="http://schemas.microsoft.com/office/word/2006/wordml" xmlns:wps="http://schemas.microsoft.com/office/word/2010/wordprocessingShape" mc:Ignorable="w14 w15 wp14">
+<w:hdr xmlns:wpc="http://schemas.microsoft.com/office/word/2010/wordprocessingCanvas" xmlns:mc="http://schemas.openxmlformats.org/markup-compatibility/2006" xmlns:o="urn:schemas-microsoft-com:office:office" xmlns:r="http://schemas.openxmlformats.org/officeDocument/2006/relationships" xmlns:m="http://schemas.openxmlformats.org/officeDocument/2006/math" xmlns:v="urn:schemas-microsoft-com:vml" xmlns:wp14="http://schemas.microsoft.com/office/word/2010/wordprocessingDrawing" xmlns:wp="http://schemas.openxmlformats.org/drawingml/2006/wordprocessingDrawing" xmlns:w10="urn:schemas-microsoft-com:office:word" xmlns:w="http://schemas.openxmlformats.org/wordprocessingml/2006/main" xmlns:w14="http://schemas.microsoft.com/office/word/2010/wordml" xmlns:w15="http://schemas.microsoft.com/office/word/2012/wordml" xmlns:wpg="http://schemas.microsoft.com/office/word/2010/wordprocessingGroup" xmlns:wpi="http://schemas.microsoft.com/office/word/2010/wordprocessingInk" xmlns:wne="http://schemas.microsoft.com/office/word/2006/wordml" xmlns:wps="http://schemas.microsoft.com/office/word/2010/wordprocessingShape" mc:Ignorable="w14 w15 wp14">
   <w:tbl>
     <w:tblPr>
-      <w:tblStyle w:val="TableGrid"/>
+      <w:tblStyle w:val="Tabelraster"/>
       <w:tblW w:w="5000" w:type="pct"/>
       <w:tblBorders>
         <w:top w:val="none" w:sz="0" w:space="0" w:color="auto"/>
@@ -2439,7 +2493,7 @@
           <w:r>
             <w:rPr>
               <w:noProof/>
-              <w:lang w:val="en-US"/>
+              <w:lang w:val="nl-BE" w:eastAsia="nl-BE"/>
             </w:rPr>
             <w:drawing>
               <wp:inline distT="0" distB="0" distL="0" distR="0" wp14:anchorId="31AECF10" wp14:editId="1A4A592E">
@@ -2633,32 +2687,32 @@
   </w:tbl>
   <w:p>
     <w:pPr>
-      <w:pStyle w:val="Header"/>
+      <w:pStyle w:val="Koptekst"/>
     </w:pPr>
   </w:p>
 </w:hdr>
 </file>
 
 <file path=word/header3.xml><?xml version="1.0" encoding="utf-8"?>
-<w:hdr xmlns:wpc="http://schemas.microsoft.com/office/word/2010/wordprocessingCanvas" xmlns:mo="http://schemas.microsoft.com/office/mac/office/2008/main" xmlns:mc="http://schemas.openxmlformats.org/markup-compatibility/2006" xmlns:mv="urn:schemas-microsoft-com:mac:vml" xmlns:o="urn:schemas-microsoft-com:office:office" xmlns:r="http://schemas.openxmlformats.org/officeDocument/2006/relationships" xmlns:m="http://schemas.openxmlformats.org/officeDocument/2006/math" xmlns:v="urn:schemas-microsoft-com:vml" xmlns:wp14="http://schemas.microsoft.com/office/word/2010/wordprocessingDrawing" xmlns:wp="http://schemas.openxmlformats.org/drawingml/2006/wordprocessingDrawing" xmlns:w10="urn:schemas-microsoft-com:office:word" xmlns:w="http://schemas.openxmlformats.org/wordprocessingml/2006/main" xmlns:w14="http://schemas.microsoft.com/office/word/2010/wordml" xmlns:w15="http://schemas.microsoft.com/office/word/2012/wordml" xmlns:wpg="http://schemas.microsoft.com/office/word/2010/wordprocessingGroup" xmlns:wpi="http://schemas.microsoft.com/office/word/2010/wordprocessingInk" xmlns:wne="http://schemas.microsoft.com/office/word/2006/wordml" xmlns:wps="http://schemas.microsoft.com/office/word/2010/wordprocessingShape" mc:Ignorable="w14 w15 wp14">
+<w:hdr xmlns:wpc="http://schemas.microsoft.com/office/word/2010/wordprocessingCanvas" xmlns:mc="http://schemas.openxmlformats.org/markup-compatibility/2006" xmlns:o="urn:schemas-microsoft-com:office:office" xmlns:r="http://schemas.openxmlformats.org/officeDocument/2006/relationships" xmlns:m="http://schemas.openxmlformats.org/officeDocument/2006/math" xmlns:v="urn:schemas-microsoft-com:vml" xmlns:wp14="http://schemas.microsoft.com/office/word/2010/wordprocessingDrawing" xmlns:wp="http://schemas.openxmlformats.org/drawingml/2006/wordprocessingDrawing" xmlns:w10="urn:schemas-microsoft-com:office:word" xmlns:w="http://schemas.openxmlformats.org/wordprocessingml/2006/main" xmlns:w14="http://schemas.microsoft.com/office/word/2010/wordml" xmlns:w15="http://schemas.microsoft.com/office/word/2012/wordml" xmlns:wpg="http://schemas.microsoft.com/office/word/2010/wordprocessingGroup" xmlns:wpi="http://schemas.microsoft.com/office/word/2010/wordprocessingInk" xmlns:wne="http://schemas.microsoft.com/office/word/2006/wordml" xmlns:wps="http://schemas.microsoft.com/office/word/2010/wordprocessingShape" mc:Ignorable="w14 w15 wp14">
   <w:p>
     <w:pPr>
-      <w:pStyle w:val="Header"/>
+      <w:pStyle w:val="Koptekst"/>
     </w:pPr>
   </w:p>
 </w:hdr>
 </file>
 
 <file path=word/numbering.xml><?xml version="1.0" encoding="utf-8"?>
-<w:numbering xmlns:wpc="http://schemas.microsoft.com/office/word/2010/wordprocessingCanvas" xmlns:mo="http://schemas.microsoft.com/office/mac/office/2008/main" xmlns:mc="http://schemas.openxmlformats.org/markup-compatibility/2006" xmlns:mv="urn:schemas-microsoft-com:mac:vml" xmlns:o="urn:schemas-microsoft-com:office:office" xmlns:r="http://schemas.openxmlformats.org/officeDocument/2006/relationships" xmlns:m="http://schemas.openxmlformats.org/officeDocument/2006/math" xmlns:v="urn:schemas-microsoft-com:vml" xmlns:wp14="http://schemas.microsoft.com/office/word/2010/wordprocessingDrawing" xmlns:wp="http://schemas.openxmlformats.org/drawingml/2006/wordprocessingDrawing" xmlns:w10="urn:schemas-microsoft-com:office:word" xmlns:w="http://schemas.openxmlformats.org/wordprocessingml/2006/main" xmlns:w14="http://schemas.microsoft.com/office/word/2010/wordml" xmlns:w15="http://schemas.microsoft.com/office/word/2012/wordml" xmlns:wpg="http://schemas.microsoft.com/office/word/2010/wordprocessingGroup" xmlns:wpi="http://schemas.microsoft.com/office/word/2010/wordprocessingInk" xmlns:wne="http://schemas.microsoft.com/office/word/2006/wordml" xmlns:wps="http://schemas.microsoft.com/office/word/2010/wordprocessingShape" mc:Ignorable="w14 w15 wp14">
-  <w:abstractNum w:abstractNumId="0">
+<w:numbering xmlns:wpc="http://schemas.microsoft.com/office/word/2010/wordprocessingCanvas" xmlns:mc="http://schemas.openxmlformats.org/markup-compatibility/2006" xmlns:o="urn:schemas-microsoft-com:office:office" xmlns:r="http://schemas.openxmlformats.org/officeDocument/2006/relationships" xmlns:m="http://schemas.openxmlformats.org/officeDocument/2006/math" xmlns:v="urn:schemas-microsoft-com:vml" xmlns:wp14="http://schemas.microsoft.com/office/word/2010/wordprocessingDrawing" xmlns:wp="http://schemas.openxmlformats.org/drawingml/2006/wordprocessingDrawing" xmlns:w10="urn:schemas-microsoft-com:office:word" xmlns:w="http://schemas.openxmlformats.org/wordprocessingml/2006/main" xmlns:w14="http://schemas.microsoft.com/office/word/2010/wordml" xmlns:w15="http://schemas.microsoft.com/office/word/2012/wordml" xmlns:wpg="http://schemas.microsoft.com/office/word/2010/wordprocessingGroup" xmlns:wpi="http://schemas.microsoft.com/office/word/2010/wordprocessingInk" xmlns:wne="http://schemas.microsoft.com/office/word/2006/wordml" xmlns:wps="http://schemas.microsoft.com/office/word/2010/wordprocessingShape" mc:Ignorable="w14 w15 wp14">
+  <w:abstractNum w:abstractNumId="0" w15:restartNumberingAfterBreak="0">
     <w:nsid w:val="2A5A7F2C"/>
     <w:multiLevelType w:val="multilevel"/>
     <w:tmpl w:val="04090025"/>
     <w:lvl w:ilvl="0">
       <w:start w:val="1"/>
       <w:numFmt w:val="decimal"/>
-      <w:pStyle w:val="Heading1"/>
+      <w:pStyle w:val="Kop1"/>
       <w:lvlText w:val="%1"/>
       <w:lvlJc w:val="left"/>
       <w:pPr>
@@ -2668,7 +2722,7 @@
     <w:lvl w:ilvl="1">
       <w:start w:val="1"/>
       <w:numFmt w:val="decimal"/>
-      <w:pStyle w:val="Heading2"/>
+      <w:pStyle w:val="Kop2"/>
       <w:lvlText w:val="%1.%2"/>
       <w:lvlJc w:val="left"/>
       <w:pPr>
@@ -2678,7 +2732,7 @@
     <w:lvl w:ilvl="2">
       <w:start w:val="1"/>
       <w:numFmt w:val="decimal"/>
-      <w:pStyle w:val="Heading3"/>
+      <w:pStyle w:val="Kop3"/>
       <w:lvlText w:val="%1.%2.%3"/>
       <w:lvlJc w:val="left"/>
       <w:pPr>
@@ -2688,7 +2742,7 @@
     <w:lvl w:ilvl="3">
       <w:start w:val="1"/>
       <w:numFmt w:val="decimal"/>
-      <w:pStyle w:val="Heading4"/>
+      <w:pStyle w:val="Kop4"/>
       <w:lvlText w:val="%1.%2.%3.%4"/>
       <w:lvlJc w:val="left"/>
       <w:pPr>
@@ -2698,7 +2752,7 @@
     <w:lvl w:ilvl="4">
       <w:start w:val="1"/>
       <w:numFmt w:val="decimal"/>
-      <w:pStyle w:val="Heading5"/>
+      <w:pStyle w:val="Kop5"/>
       <w:lvlText w:val="%1.%2.%3.%4.%5"/>
       <w:lvlJc w:val="left"/>
       <w:pPr>
@@ -2708,7 +2762,7 @@
     <w:lvl w:ilvl="5">
       <w:start w:val="1"/>
       <w:numFmt w:val="decimal"/>
-      <w:pStyle w:val="Heading6"/>
+      <w:pStyle w:val="Kop6"/>
       <w:lvlText w:val="%1.%2.%3.%4.%5.%6"/>
       <w:lvlJc w:val="left"/>
       <w:pPr>
@@ -2718,7 +2772,7 @@
     <w:lvl w:ilvl="6">
       <w:start w:val="1"/>
       <w:numFmt w:val="decimal"/>
-      <w:pStyle w:val="Heading7"/>
+      <w:pStyle w:val="Kop7"/>
       <w:lvlText w:val="%1.%2.%3.%4.%5.%6.%7"/>
       <w:lvlJc w:val="left"/>
       <w:pPr>
@@ -2728,7 +2782,7 @@
     <w:lvl w:ilvl="7">
       <w:start w:val="1"/>
       <w:numFmt w:val="decimal"/>
-      <w:pStyle w:val="Heading8"/>
+      <w:pStyle w:val="Kop8"/>
       <w:lvlText w:val="%1.%2.%3.%4.%5.%6.%7.%8"/>
       <w:lvlJc w:val="left"/>
       <w:pPr>
@@ -2738,7 +2792,7 @@
     <w:lvl w:ilvl="8">
       <w:start w:val="1"/>
       <w:numFmt w:val="decimal"/>
-      <w:pStyle w:val="Heading9"/>
+      <w:pStyle w:val="Kop9"/>
       <w:lvlText w:val="%1.%2.%3.%4.%5.%6.%7.%8.%9"/>
       <w:lvlJc w:val="left"/>
       <w:pPr>
@@ -2746,7 +2800,7 @@
       </w:pPr>
     </w:lvl>
   </w:abstractNum>
-  <w:abstractNum w:abstractNumId="1">
+  <w:abstractNum w:abstractNumId="1" w15:restartNumberingAfterBreak="0">
     <w:nsid w:val="613F0BE0"/>
     <w:multiLevelType w:val="hybridMultilevel"/>
     <w:tmpl w:val="834A2D6E"/>
@@ -2858,7 +2912,7 @@
       </w:pPr>
     </w:pPrDefault>
   </w:docDefaults>
-  <w:latentStyles w:defLockedState="0" w:defUIPriority="99" w:defSemiHidden="0" w:defUnhideWhenUsed="0" w:defQFormat="0" w:count="380">
+  <w:latentStyles w:defLockedState="0" w:defUIPriority="99" w:defSemiHidden="0" w:defUnhideWhenUsed="0" w:defQFormat="0" w:count="371">
     <w:lsdException w:name="Normal" w:uiPriority="0" w:qFormat="1"/>
     <w:lsdException w:name="heading 1" w:uiPriority="9" w:qFormat="1"/>
     <w:lsdException w:name="heading 2" w:semiHidden="1" w:uiPriority="9" w:unhideWhenUsed="1" w:qFormat="1"/>
@@ -3231,15 +3285,15 @@
     <w:lsdException w:name="List Table 6 Colorful Accent 6" w:uiPriority="51"/>
     <w:lsdException w:name="List Table 7 Colorful Accent 6" w:uiPriority="52"/>
   </w:latentStyles>
-  <w:style w:type="paragraph" w:default="1" w:styleId="Normal">
+  <w:style w:type="paragraph" w:default="1" w:styleId="Standaard">
     <w:name w:val="Normal"/>
     <w:qFormat/>
   </w:style>
-  <w:style w:type="paragraph" w:styleId="Heading1">
+  <w:style w:type="paragraph" w:styleId="Kop1">
     <w:name w:val="heading 1"/>
-    <w:basedOn w:val="Normal"/>
-    <w:next w:val="Normal"/>
-    <w:link w:val="Heading1Char"/>
+    <w:basedOn w:val="Standaard"/>
+    <w:next w:val="Standaard"/>
+    <w:link w:val="Kop1Char"/>
     <w:uiPriority w:val="9"/>
     <w:qFormat/>
     <w:rsid w:val="00DA6374"/>
@@ -3259,11 +3313,11 @@
       <w:szCs w:val="32"/>
     </w:rPr>
   </w:style>
-  <w:style w:type="paragraph" w:styleId="Heading2">
+  <w:style w:type="paragraph" w:styleId="Kop2">
     <w:name w:val="heading 2"/>
-    <w:basedOn w:val="Normal"/>
-    <w:next w:val="Normal"/>
-    <w:link w:val="Heading2Char"/>
+    <w:basedOn w:val="Standaard"/>
+    <w:next w:val="Standaard"/>
+    <w:link w:val="Kop2Char"/>
     <w:uiPriority w:val="9"/>
     <w:unhideWhenUsed/>
     <w:qFormat/>
@@ -3285,11 +3339,11 @@
       <w:szCs w:val="26"/>
     </w:rPr>
   </w:style>
-  <w:style w:type="paragraph" w:styleId="Heading3">
+  <w:style w:type="paragraph" w:styleId="Kop3">
     <w:name w:val="heading 3"/>
-    <w:basedOn w:val="Normal"/>
-    <w:next w:val="Normal"/>
-    <w:link w:val="Heading3Char"/>
+    <w:basedOn w:val="Standaard"/>
+    <w:next w:val="Standaard"/>
+    <w:link w:val="Kop3Char"/>
     <w:uiPriority w:val="9"/>
     <w:semiHidden/>
     <w:unhideWhenUsed/>
@@ -3312,11 +3366,11 @@
       <w:szCs w:val="24"/>
     </w:rPr>
   </w:style>
-  <w:style w:type="paragraph" w:styleId="Heading4">
+  <w:style w:type="paragraph" w:styleId="Kop4">
     <w:name w:val="heading 4"/>
-    <w:basedOn w:val="Normal"/>
-    <w:next w:val="Normal"/>
-    <w:link w:val="Heading4Char"/>
+    <w:basedOn w:val="Standaard"/>
+    <w:next w:val="Standaard"/>
+    <w:link w:val="Kop4Char"/>
     <w:uiPriority w:val="9"/>
     <w:semiHidden/>
     <w:unhideWhenUsed/>
@@ -3339,11 +3393,11 @@
       <w:color w:val="2E74B5" w:themeColor="accent1" w:themeShade="BF"/>
     </w:rPr>
   </w:style>
-  <w:style w:type="paragraph" w:styleId="Heading5">
+  <w:style w:type="paragraph" w:styleId="Kop5">
     <w:name w:val="heading 5"/>
-    <w:basedOn w:val="Normal"/>
-    <w:next w:val="Normal"/>
-    <w:link w:val="Heading5Char"/>
+    <w:basedOn w:val="Standaard"/>
+    <w:next w:val="Standaard"/>
+    <w:link w:val="Kop5Char"/>
     <w:uiPriority w:val="9"/>
     <w:semiHidden/>
     <w:unhideWhenUsed/>
@@ -3364,11 +3418,11 @@
       <w:color w:val="2E74B5" w:themeColor="accent1" w:themeShade="BF"/>
     </w:rPr>
   </w:style>
-  <w:style w:type="paragraph" w:styleId="Heading6">
+  <w:style w:type="paragraph" w:styleId="Kop6">
     <w:name w:val="heading 6"/>
-    <w:basedOn w:val="Normal"/>
-    <w:next w:val="Normal"/>
-    <w:link w:val="Heading6Char"/>
+    <w:basedOn w:val="Standaard"/>
+    <w:next w:val="Standaard"/>
+    <w:link w:val="Kop6Char"/>
     <w:uiPriority w:val="9"/>
     <w:semiHidden/>
     <w:unhideWhenUsed/>
@@ -3389,11 +3443,11 @@
       <w:color w:val="1F4D78" w:themeColor="accent1" w:themeShade="7F"/>
     </w:rPr>
   </w:style>
-  <w:style w:type="paragraph" w:styleId="Heading7">
+  <w:style w:type="paragraph" w:styleId="Kop7">
     <w:name w:val="heading 7"/>
-    <w:basedOn w:val="Normal"/>
-    <w:next w:val="Normal"/>
-    <w:link w:val="Heading7Char"/>
+    <w:basedOn w:val="Standaard"/>
+    <w:next w:val="Standaard"/>
+    <w:link w:val="Kop7Char"/>
     <w:uiPriority w:val="9"/>
     <w:semiHidden/>
     <w:unhideWhenUsed/>
@@ -3416,11 +3470,11 @@
       <w:color w:val="1F4D78" w:themeColor="accent1" w:themeShade="7F"/>
     </w:rPr>
   </w:style>
-  <w:style w:type="paragraph" w:styleId="Heading8">
+  <w:style w:type="paragraph" w:styleId="Kop8">
     <w:name w:val="heading 8"/>
-    <w:basedOn w:val="Normal"/>
-    <w:next w:val="Normal"/>
-    <w:link w:val="Heading8Char"/>
+    <w:basedOn w:val="Standaard"/>
+    <w:next w:val="Standaard"/>
+    <w:link w:val="Kop8Char"/>
     <w:uiPriority w:val="9"/>
     <w:semiHidden/>
     <w:unhideWhenUsed/>
@@ -3443,11 +3497,11 @@
       <w:szCs w:val="21"/>
     </w:rPr>
   </w:style>
-  <w:style w:type="paragraph" w:styleId="Heading9">
+  <w:style w:type="paragraph" w:styleId="Kop9">
     <w:name w:val="heading 9"/>
-    <w:basedOn w:val="Normal"/>
-    <w:next w:val="Normal"/>
-    <w:link w:val="Heading9Char"/>
+    <w:basedOn w:val="Standaard"/>
+    <w:next w:val="Standaard"/>
+    <w:link w:val="Kop9Char"/>
     <w:uiPriority w:val="9"/>
     <w:semiHidden/>
     <w:unhideWhenUsed/>
@@ -3472,13 +3526,13 @@
       <w:szCs w:val="21"/>
     </w:rPr>
   </w:style>
-  <w:style w:type="character" w:default="1" w:styleId="DefaultParagraphFont">
+  <w:style w:type="character" w:default="1" w:styleId="Standaardalinea-lettertype">
     <w:name w:val="Default Paragraph Font"/>
     <w:uiPriority w:val="1"/>
     <w:semiHidden/>
     <w:unhideWhenUsed/>
   </w:style>
-  <w:style w:type="table" w:default="1" w:styleId="TableNormal">
+  <w:style w:type="table" w:default="1" w:styleId="Standaardtabel">
     <w:name w:val="Normal Table"/>
     <w:uiPriority w:val="99"/>
     <w:semiHidden/>
@@ -3493,17 +3547,17 @@
       </w:tblCellMar>
     </w:tblPr>
   </w:style>
-  <w:style w:type="numbering" w:default="1" w:styleId="NoList">
+  <w:style w:type="numbering" w:default="1" w:styleId="Geenlijst">
     <w:name w:val="No List"/>
     <w:uiPriority w:val="99"/>
     <w:semiHidden/>
     <w:unhideWhenUsed/>
   </w:style>
-  <w:style w:type="paragraph" w:styleId="Title">
+  <w:style w:type="paragraph" w:styleId="Titel">
     <w:name w:val="Title"/>
-    <w:basedOn w:val="Normal"/>
-    <w:next w:val="Normal"/>
-    <w:link w:val="TitleChar"/>
+    <w:basedOn w:val="Standaard"/>
+    <w:next w:val="Standaard"/>
+    <w:link w:val="TitelChar"/>
     <w:uiPriority w:val="10"/>
     <w:qFormat/>
     <w:rsid w:val="00DA6374"/>
@@ -3519,10 +3573,10 @@
       <w:szCs w:val="56"/>
     </w:rPr>
   </w:style>
-  <w:style w:type="character" w:customStyle="1" w:styleId="TitleChar">
-    <w:name w:val="Title Char"/>
-    <w:basedOn w:val="DefaultParagraphFont"/>
-    <w:link w:val="Title"/>
+  <w:style w:type="character" w:customStyle="1" w:styleId="TitelChar">
+    <w:name w:val="Titel Char"/>
+    <w:basedOn w:val="Standaardalinea-lettertype"/>
+    <w:link w:val="Titel"/>
     <w:uiPriority w:val="10"/>
     <w:rsid w:val="00DA6374"/>
     <w:rPr>
@@ -3533,11 +3587,11 @@
       <w:szCs w:val="56"/>
     </w:rPr>
   </w:style>
-  <w:style w:type="paragraph" w:styleId="Subtitle">
+  <w:style w:type="paragraph" w:styleId="Ondertitel">
     <w:name w:val="Subtitle"/>
-    <w:basedOn w:val="Normal"/>
-    <w:next w:val="Normal"/>
-    <w:link w:val="SubtitleChar"/>
+    <w:basedOn w:val="Standaard"/>
+    <w:next w:val="Standaard"/>
+    <w:link w:val="OndertitelChar"/>
     <w:uiPriority w:val="11"/>
     <w:qFormat/>
     <w:rsid w:val="00DA6374"/>
@@ -3552,10 +3606,10 @@
       <w:spacing w:val="15"/>
     </w:rPr>
   </w:style>
-  <w:style w:type="character" w:customStyle="1" w:styleId="SubtitleChar">
-    <w:name w:val="Subtitle Char"/>
-    <w:basedOn w:val="DefaultParagraphFont"/>
-    <w:link w:val="Subtitle"/>
+  <w:style w:type="character" w:customStyle="1" w:styleId="OndertitelChar">
+    <w:name w:val="Ondertitel Char"/>
+    <w:basedOn w:val="Standaardalinea-lettertype"/>
+    <w:link w:val="Ondertitel"/>
     <w:uiPriority w:val="11"/>
     <w:rsid w:val="00DA6374"/>
     <w:rPr>
@@ -3564,10 +3618,10 @@
       <w:spacing w:val="15"/>
     </w:rPr>
   </w:style>
-  <w:style w:type="character" w:customStyle="1" w:styleId="Heading1Char">
-    <w:name w:val="Heading 1 Char"/>
-    <w:basedOn w:val="DefaultParagraphFont"/>
-    <w:link w:val="Heading1"/>
+  <w:style w:type="character" w:customStyle="1" w:styleId="Kop1Char">
+    <w:name w:val="Kop 1 Char"/>
+    <w:basedOn w:val="Standaardalinea-lettertype"/>
+    <w:link w:val="Kop1"/>
     <w:uiPriority w:val="9"/>
     <w:rsid w:val="00DA6374"/>
     <w:rPr>
@@ -3577,10 +3631,10 @@
       <w:szCs w:val="32"/>
     </w:rPr>
   </w:style>
-  <w:style w:type="character" w:customStyle="1" w:styleId="Heading2Char">
-    <w:name w:val="Heading 2 Char"/>
-    <w:basedOn w:val="DefaultParagraphFont"/>
-    <w:link w:val="Heading2"/>
+  <w:style w:type="character" w:customStyle="1" w:styleId="Kop2Char">
+    <w:name w:val="Kop 2 Char"/>
+    <w:basedOn w:val="Standaardalinea-lettertype"/>
+    <w:link w:val="Kop2"/>
     <w:uiPriority w:val="9"/>
     <w:rsid w:val="00DA6374"/>
     <w:rPr>
@@ -3590,10 +3644,10 @@
       <w:szCs w:val="26"/>
     </w:rPr>
   </w:style>
-  <w:style w:type="character" w:customStyle="1" w:styleId="Heading3Char">
-    <w:name w:val="Heading 3 Char"/>
-    <w:basedOn w:val="DefaultParagraphFont"/>
-    <w:link w:val="Heading3"/>
+  <w:style w:type="character" w:customStyle="1" w:styleId="Kop3Char">
+    <w:name w:val="Kop 3 Char"/>
+    <w:basedOn w:val="Standaardalinea-lettertype"/>
+    <w:link w:val="Kop3"/>
     <w:uiPriority w:val="9"/>
     <w:semiHidden/>
     <w:rsid w:val="00DA6374"/>
@@ -3604,10 +3658,10 @@
       <w:szCs w:val="24"/>
     </w:rPr>
   </w:style>
-  <w:style w:type="character" w:customStyle="1" w:styleId="Heading4Char">
-    <w:name w:val="Heading 4 Char"/>
-    <w:basedOn w:val="DefaultParagraphFont"/>
-    <w:link w:val="Heading4"/>
+  <w:style w:type="character" w:customStyle="1" w:styleId="Kop4Char">
+    <w:name w:val="Kop 4 Char"/>
+    <w:basedOn w:val="Standaardalinea-lettertype"/>
+    <w:link w:val="Kop4"/>
     <w:uiPriority w:val="9"/>
     <w:semiHidden/>
     <w:rsid w:val="00DA6374"/>
@@ -3618,10 +3672,10 @@
       <w:color w:val="2E74B5" w:themeColor="accent1" w:themeShade="BF"/>
     </w:rPr>
   </w:style>
-  <w:style w:type="character" w:customStyle="1" w:styleId="Heading5Char">
-    <w:name w:val="Heading 5 Char"/>
-    <w:basedOn w:val="DefaultParagraphFont"/>
-    <w:link w:val="Heading5"/>
+  <w:style w:type="character" w:customStyle="1" w:styleId="Kop5Char">
+    <w:name w:val="Kop 5 Char"/>
+    <w:basedOn w:val="Standaardalinea-lettertype"/>
+    <w:link w:val="Kop5"/>
     <w:uiPriority w:val="9"/>
     <w:semiHidden/>
     <w:rsid w:val="00DA6374"/>
@@ -3630,10 +3684,10 @@
       <w:color w:val="2E74B5" w:themeColor="accent1" w:themeShade="BF"/>
     </w:rPr>
   </w:style>
-  <w:style w:type="character" w:customStyle="1" w:styleId="Heading6Char">
-    <w:name w:val="Heading 6 Char"/>
-    <w:basedOn w:val="DefaultParagraphFont"/>
-    <w:link w:val="Heading6"/>
+  <w:style w:type="character" w:customStyle="1" w:styleId="Kop6Char">
+    <w:name w:val="Kop 6 Char"/>
+    <w:basedOn w:val="Standaardalinea-lettertype"/>
+    <w:link w:val="Kop6"/>
     <w:uiPriority w:val="9"/>
     <w:semiHidden/>
     <w:rsid w:val="00DA6374"/>
@@ -3642,10 +3696,10 @@
       <w:color w:val="1F4D78" w:themeColor="accent1" w:themeShade="7F"/>
     </w:rPr>
   </w:style>
-  <w:style w:type="character" w:customStyle="1" w:styleId="Heading7Char">
-    <w:name w:val="Heading 7 Char"/>
-    <w:basedOn w:val="DefaultParagraphFont"/>
-    <w:link w:val="Heading7"/>
+  <w:style w:type="character" w:customStyle="1" w:styleId="Kop7Char">
+    <w:name w:val="Kop 7 Char"/>
+    <w:basedOn w:val="Standaardalinea-lettertype"/>
+    <w:link w:val="Kop7"/>
     <w:uiPriority w:val="9"/>
     <w:semiHidden/>
     <w:rsid w:val="00DA6374"/>
@@ -3656,10 +3710,10 @@
       <w:color w:val="1F4D78" w:themeColor="accent1" w:themeShade="7F"/>
     </w:rPr>
   </w:style>
-  <w:style w:type="character" w:customStyle="1" w:styleId="Heading8Char">
-    <w:name w:val="Heading 8 Char"/>
-    <w:basedOn w:val="DefaultParagraphFont"/>
-    <w:link w:val="Heading8"/>
+  <w:style w:type="character" w:customStyle="1" w:styleId="Kop8Char">
+    <w:name w:val="Kop 8 Char"/>
+    <w:basedOn w:val="Standaardalinea-lettertype"/>
+    <w:link w:val="Kop8"/>
     <w:uiPriority w:val="9"/>
     <w:semiHidden/>
     <w:rsid w:val="00DA6374"/>
@@ -3670,10 +3724,10 @@
       <w:szCs w:val="21"/>
     </w:rPr>
   </w:style>
-  <w:style w:type="character" w:customStyle="1" w:styleId="Heading9Char">
-    <w:name w:val="Heading 9 Char"/>
-    <w:basedOn w:val="DefaultParagraphFont"/>
-    <w:link w:val="Heading9"/>
+  <w:style w:type="character" w:customStyle="1" w:styleId="Kop9Char">
+    <w:name w:val="Kop 9 Char"/>
+    <w:basedOn w:val="Standaardalinea-lettertype"/>
+    <w:link w:val="Kop9"/>
     <w:uiPriority w:val="9"/>
     <w:semiHidden/>
     <w:rsid w:val="00DA6374"/>
@@ -3686,9 +3740,9 @@
       <w:szCs w:val="21"/>
     </w:rPr>
   </w:style>
-  <w:style w:type="character" w:styleId="SubtleEmphasis">
+  <w:style w:type="character" w:styleId="Subtielebenadrukking">
     <w:name w:val="Subtle Emphasis"/>
-    <w:basedOn w:val="DefaultParagraphFont"/>
+    <w:basedOn w:val="Standaardalinea-lettertype"/>
     <w:uiPriority w:val="19"/>
     <w:qFormat/>
     <w:rsid w:val="00B04D77"/>
@@ -3698,10 +3752,10 @@
       <w:color w:val="404040" w:themeColor="text1" w:themeTint="BF"/>
     </w:rPr>
   </w:style>
-  <w:style w:type="paragraph" w:styleId="Header">
+  <w:style w:type="paragraph" w:styleId="Koptekst">
     <w:name w:val="header"/>
-    <w:basedOn w:val="Normal"/>
-    <w:link w:val="HeaderChar"/>
+    <w:basedOn w:val="Standaard"/>
+    <w:link w:val="KoptekstChar"/>
     <w:uiPriority w:val="99"/>
     <w:unhideWhenUsed/>
     <w:rsid w:val="00FE787F"/>
@@ -3713,17 +3767,17 @@
       <w:spacing w:after="0" w:line="240" w:lineRule="auto"/>
     </w:pPr>
   </w:style>
-  <w:style w:type="character" w:customStyle="1" w:styleId="HeaderChar">
-    <w:name w:val="Header Char"/>
-    <w:basedOn w:val="DefaultParagraphFont"/>
-    <w:link w:val="Header"/>
+  <w:style w:type="character" w:customStyle="1" w:styleId="KoptekstChar">
+    <w:name w:val="Koptekst Char"/>
+    <w:basedOn w:val="Standaardalinea-lettertype"/>
+    <w:link w:val="Koptekst"/>
     <w:uiPriority w:val="99"/>
     <w:rsid w:val="00FE787F"/>
   </w:style>
-  <w:style w:type="paragraph" w:styleId="Footer">
+  <w:style w:type="paragraph" w:styleId="Voettekst">
     <w:name w:val="footer"/>
-    <w:basedOn w:val="Normal"/>
-    <w:link w:val="FooterChar"/>
+    <w:basedOn w:val="Standaard"/>
+    <w:link w:val="VoettekstChar"/>
     <w:uiPriority w:val="99"/>
     <w:unhideWhenUsed/>
     <w:rsid w:val="00FE787F"/>
@@ -3735,16 +3789,16 @@
       <w:spacing w:after="0" w:line="240" w:lineRule="auto"/>
     </w:pPr>
   </w:style>
-  <w:style w:type="character" w:customStyle="1" w:styleId="FooterChar">
-    <w:name w:val="Footer Char"/>
-    <w:basedOn w:val="DefaultParagraphFont"/>
-    <w:link w:val="Footer"/>
+  <w:style w:type="character" w:customStyle="1" w:styleId="VoettekstChar">
+    <w:name w:val="Voettekst Char"/>
+    <w:basedOn w:val="Standaardalinea-lettertype"/>
+    <w:link w:val="Voettekst"/>
     <w:uiPriority w:val="99"/>
     <w:rsid w:val="00FE787F"/>
   </w:style>
-  <w:style w:type="table" w:styleId="TableGrid">
+  <w:style w:type="table" w:styleId="Tabelraster">
     <w:name w:val="Table Grid"/>
-    <w:basedOn w:val="TableNormal"/>
+    <w:basedOn w:val="Standaardtabel"/>
     <w:uiPriority w:val="59"/>
     <w:rsid w:val="00DA0707"/>
     <w:pPr>
@@ -3756,7 +3810,6 @@
       <w:szCs w:val="24"/>
     </w:rPr>
     <w:tblPr>
-      <w:tblInd w:w="0" w:type="dxa"/>
       <w:tblBorders>
         <w:top w:val="single" w:sz="4" w:space="0" w:color="auto"/>
         <w:left w:val="single" w:sz="4" w:space="0" w:color="auto"/>
@@ -3765,17 +3818,11 @@
         <w:insideH w:val="single" w:sz="4" w:space="0" w:color="auto"/>
         <w:insideV w:val="single" w:sz="4" w:space="0" w:color="auto"/>
       </w:tblBorders>
-      <w:tblCellMar>
-        <w:top w:w="0" w:type="dxa"/>
-        <w:left w:w="108" w:type="dxa"/>
-        <w:bottom w:w="0" w:type="dxa"/>
-        <w:right w:w="108" w:type="dxa"/>
-      </w:tblCellMar>
     </w:tblPr>
   </w:style>
   <w:style w:type="paragraph" w:customStyle="1" w:styleId="HeaderOrFooter">
     <w:name w:val="HeaderOrFooter"/>
-    <w:basedOn w:val="Normal"/>
+    <w:basedOn w:val="Standaard"/>
     <w:qFormat/>
     <w:rsid w:val="00DA0707"/>
     <w:pPr>
@@ -3792,9 +3839,9 @@
       <w:lang w:val="nl-NL"/>
     </w:rPr>
   </w:style>
-  <w:style w:type="paragraph" w:styleId="ListParagraph">
+  <w:style w:type="paragraph" w:styleId="Lijstalinea">
     <w:name w:val="List Paragraph"/>
-    <w:basedOn w:val="Normal"/>
+    <w:basedOn w:val="Standaard"/>
     <w:uiPriority w:val="34"/>
     <w:qFormat/>
     <w:rsid w:val="00AE7BD1"/>
@@ -3803,9 +3850,9 @@
       <w:contextualSpacing/>
     </w:pPr>
   </w:style>
-  <w:style w:type="table" w:styleId="GridTable4-Accent1">
+  <w:style w:type="table" w:styleId="Rastertabel4-Accent1">
     <w:name w:val="Grid Table 4 Accent 1"/>
-    <w:basedOn w:val="TableNormal"/>
+    <w:basedOn w:val="Standaardtabel"/>
     <w:uiPriority w:val="49"/>
     <w:rsid w:val="00E00151"/>
     <w:pPr>
@@ -3814,7 +3861,6 @@
     <w:tblPr>
       <w:tblStyleRowBandSize w:val="1"/>
       <w:tblStyleColBandSize w:val="1"/>
-      <w:tblInd w:w="0" w:type="dxa"/>
       <w:tblBorders>
         <w:top w:val="single" w:sz="4" w:space="0" w:color="9CC2E5" w:themeColor="accent1" w:themeTint="99"/>
         <w:left w:val="single" w:sz="4" w:space="0" w:color="9CC2E5" w:themeColor="accent1" w:themeTint="99"/>
@@ -3823,12 +3869,6 @@
         <w:insideH w:val="single" w:sz="4" w:space="0" w:color="9CC2E5" w:themeColor="accent1" w:themeTint="99"/>
         <w:insideV w:val="single" w:sz="4" w:space="0" w:color="9CC2E5" w:themeColor="accent1" w:themeTint="99"/>
       </w:tblBorders>
-      <w:tblCellMar>
-        <w:top w:w="0" w:type="dxa"/>
-        <w:left w:w="108" w:type="dxa"/>
-        <w:bottom w:w="0" w:type="dxa"/>
-        <w:right w:w="108" w:type="dxa"/>
-      </w:tblCellMar>
     </w:tblPr>
     <w:tblStylePr w:type="firstRow">
       <w:rPr>

</xml_diff>